<commit_message>
Fiddle with table format
</commit_message>
<xml_diff>
--- a/inst/examples/template18.docx
+++ b/inst/examples/template18.docx
@@ -194,18 +194,19 @@
     <w:tbl>
       <w:tblPr>
         <w:tblStyle w:val="Table"/>
-        <w:tblW w:w="1243" w:type="pct"/>
+        <w:tblW w:w="4500" w:type="pct"/>
         <w:tblLook w:val="04E0" w:firstRow="1" w:lastRow="1" w:firstColumn="1" w:lastColumn="0" w:noHBand="0" w:noVBand="1"/>
         <w:tblCaption w:val="Table caption."/>
       </w:tblPr>
       <w:tblGrid>
-        <w:gridCol w:w="970"/>
-        <w:gridCol w:w="762"/>
-        <w:gridCol w:w="862"/>
+        <w:gridCol w:w="3676"/>
+        <w:gridCol w:w="2857"/>
+        <w:gridCol w:w="2857"/>
       </w:tblGrid>
       <w:tr>
         <w:trPr>
           <w:cnfStyle w:val="100000000000" w:firstRow="1" w:lastRow="0" w:firstColumn="0" w:lastColumn="0" w:oddVBand="0" w:evenVBand="0" w:oddHBand="0" w:evenHBand="0" w:firstRowFirstColumn="0" w:firstRowLastColumn="0" w:lastRowFirstColumn="0" w:lastRowLastColumn="0"/>
+          <w:tblHeader/>
         </w:trPr>
         <w:tc>
           <w:tcPr>

</xml_diff>